<commit_message>
Updated to show mV where necessary
</commit_message>
<xml_diff>
--- a/FastDAQ Command Reference.docx
+++ b/FastDAQ Command Reference.docx
@@ -1120,9 +1120,17 @@
         <w:rPr>
           <w:lang w:eastAsia="en-CA"/>
         </w:rPr>
-        <w:t>RAMP1,&lt;</w:t>
-      </w:r>
-      <w:proofErr w:type="spellStart"/>
+        <w:t>RAMP</w:t>
+      </w:r>
+      <w:proofErr w:type="gramStart"/>
+      <w:r>
+        <w:rPr>
+          <w:lang w:eastAsia="en-CA"/>
+        </w:rPr>
+        <w:t>1,&lt;</w:t>
+      </w:r>
+      <w:proofErr w:type="spellStart"/>
+      <w:proofErr w:type="gramEnd"/>
       <w:r>
         <w:rPr>
           <w:lang w:eastAsia="en-CA"/>
@@ -1134,7 +1142,31 @@
         <w:rPr>
           <w:lang w:eastAsia="en-CA"/>
         </w:rPr>
-        <w:t xml:space="preserve"> channel&gt;,&lt;initial voltage&gt;,&lt;final voltage&gt;,&lt;# of steps&gt;,&lt;delay (in µs)&gt;</w:t>
+        <w:t xml:space="preserve"> channel&gt;,&lt;initial voltage</w:t>
+      </w:r>
+      <w:r>
+        <w:rPr>
+          <w:lang w:eastAsia="en-CA"/>
+        </w:rPr>
+        <w:t>(mV)</w:t>
+      </w:r>
+      <w:r>
+        <w:rPr>
+          <w:lang w:eastAsia="en-CA"/>
+        </w:rPr>
+        <w:t>&gt;,&lt;final voltage</w:t>
+      </w:r>
+      <w:r>
+        <w:rPr>
+          <w:lang w:eastAsia="en-CA"/>
+        </w:rPr>
+        <w:t>(mV)</w:t>
+      </w:r>
+      <w:r>
+        <w:rPr>
+          <w:lang w:eastAsia="en-CA"/>
+        </w:rPr>
+        <w:t>&gt;,&lt;# of steps&gt;,&lt;delay (in µs)&gt;</w:t>
       </w:r>
       <w:r>
         <w:rPr>
@@ -1153,7 +1185,31 @@
         <w:rPr>
           <w:lang w:eastAsia="en-CA"/>
         </w:rPr>
-        <w:t>RAMP1,0,-8.7,5.3,500,1000</w:t>
+        <w:t>RAMP1,0,-8</w:t>
+      </w:r>
+      <w:r>
+        <w:rPr>
+          <w:lang w:eastAsia="en-CA"/>
+        </w:rPr>
+        <w:t>700</w:t>
+      </w:r>
+      <w:r>
+        <w:rPr>
+          <w:lang w:eastAsia="en-CA"/>
+        </w:rPr>
+        <w:t>,5</w:t>
+      </w:r>
+      <w:r>
+        <w:rPr>
+          <w:lang w:eastAsia="en-CA"/>
+        </w:rPr>
+        <w:t>300</w:t>
+      </w:r>
+      <w:r>
+        <w:rPr>
+          <w:lang w:eastAsia="en-CA"/>
+        </w:rPr>
+        <w:t>,500,1000</w:t>
       </w:r>
     </w:p>
     <w:p>
@@ -1785,6 +1841,9 @@
       <w:r>
         <w:t>Syntax:</w:t>
       </w:r>
+      <w:r>
+        <w:t xml:space="preserve"> (ALL mV)</w:t>
+      </w:r>
     </w:p>
     <w:p>
       <w:pPr>
@@ -1794,9 +1853,14 @@
         <w:t>INT</w:t>
       </w:r>
       <w:r>
-        <w:t>_RAMP,&lt;</w:t>
-      </w:r>
-      <w:proofErr w:type="spellStart"/>
+        <w:t>_</w:t>
+      </w:r>
+      <w:proofErr w:type="gramStart"/>
+      <w:r>
+        <w:t>RAMP,&lt;</w:t>
+      </w:r>
+      <w:proofErr w:type="spellStart"/>
+      <w:proofErr w:type="gramEnd"/>
       <w:r>
         <w:t>dac</w:t>
       </w:r>
@@ -1930,64 +1994,100 @@
       </w:r>
       <w:proofErr w:type="gramEnd"/>
       <w:r>
-        <w:t>1.0</w:t>
+        <w:t>1</w:t>
+      </w:r>
+      <w:r>
+        <w:t>00</w:t>
+      </w:r>
+      <w:r>
+        <w:t>0,-2</w:t>
+      </w:r>
+      <w:r>
+        <w:t>00</w:t>
+      </w:r>
+      <w:r>
+        <w:t>0,-3</w:t>
+      </w:r>
+      <w:r>
+        <w:t>00</w:t>
+      </w:r>
+      <w:r>
+        <w:t>0,3</w:t>
+      </w:r>
+      <w:r>
+        <w:t>00</w:t>
+      </w:r>
+      <w:r>
+        <w:t>0,4</w:t>
+      </w:r>
+      <w:r>
+        <w:t>00</w:t>
+      </w:r>
+      <w:r>
+        <w:t>0,5</w:t>
+      </w:r>
+      <w:r>
+        <w:t>00</w:t>
+      </w:r>
+      <w:r>
+        <w:t>0,10</w:t>
+      </w:r>
+      <w:r>
+        <w:t>00</w:t>
+      </w:r>
+    </w:p>
+    <w:p>
+      <w:pPr>
+        <w:pStyle w:val="NoSpacing"/>
+      </w:pPr>
+    </w:p>
+    <w:p>
+      <w:pPr>
+        <w:pStyle w:val="NoSpacing"/>
+      </w:pPr>
+      <w:r>
+        <w:t>Returns:</w:t>
+      </w:r>
+    </w:p>
+    <w:p>
+      <w:pPr>
+        <w:pStyle w:val="NoSpacing"/>
+      </w:pPr>
+      <w:r>
+        <w:rPr>
+          <w:i/>
+        </w:rPr>
+        <w:t xml:space="preserve">&lt;# of steps x number of selected </w:t>
+      </w:r>
+      <w:proofErr w:type="spellStart"/>
+      <w:r>
+        <w:rPr>
+          <w:i/>
+        </w:rPr>
+        <w:t>adc</w:t>
+      </w:r>
+      <w:proofErr w:type="spellEnd"/>
+      <w:r>
+        <w:rPr>
+          <w:i/>
+        </w:rPr>
+        <w:t xml:space="preserve"> channels x 16-bit integer samples&gt;</w:t>
+      </w:r>
+      <w:r>
+        <w:t>RAMP_FINISHED</w:t>
+      </w:r>
+    </w:p>
+    <w:p>
+      <w:pPr>
+        <w:pStyle w:val="Heading2"/>
+      </w:pPr>
+      <w:r>
+        <w:t>CONVERT_TI</w:t>
       </w:r>
       <w:bookmarkStart w:id="0" w:name="_GoBack"/>
       <w:bookmarkEnd w:id="0"/>
       <w:r>
-        <w:t>,-2.0,-3.0,3.0,4.0,5.0,10</w:t>
-      </w:r>
-      <w:r>
-        <w:t>00</w:t>
-      </w:r>
-    </w:p>
-    <w:p>
-      <w:pPr>
-        <w:pStyle w:val="NoSpacing"/>
-      </w:pPr>
-    </w:p>
-    <w:p>
-      <w:pPr>
-        <w:pStyle w:val="NoSpacing"/>
-      </w:pPr>
-      <w:r>
-        <w:t>Returns:</w:t>
-      </w:r>
-    </w:p>
-    <w:p>
-      <w:pPr>
-        <w:pStyle w:val="NoSpacing"/>
-      </w:pPr>
-      <w:r>
-        <w:rPr>
-          <w:i/>
-        </w:rPr>
-        <w:t xml:space="preserve">&lt;# of steps x number of selected </w:t>
-      </w:r>
-      <w:proofErr w:type="spellStart"/>
-      <w:r>
-        <w:rPr>
-          <w:i/>
-        </w:rPr>
-        <w:t>adc</w:t>
-      </w:r>
-      <w:proofErr w:type="spellEnd"/>
-      <w:r>
-        <w:rPr>
-          <w:i/>
-        </w:rPr>
-        <w:t xml:space="preserve"> channels x 16-bit integer samples&gt;</w:t>
-      </w:r>
-      <w:r>
-        <w:t>RAMP_FINISHED</w:t>
-      </w:r>
-    </w:p>
-    <w:p>
-      <w:pPr>
-        <w:pStyle w:val="Heading2"/>
-      </w:pPr>
-      <w:r>
-        <w:t>CONVERT_TIME</w:t>
+        <w:t>ME</w:t>
       </w:r>
     </w:p>
     <w:p>
@@ -2443,10 +2543,7 @@
         <w:pStyle w:val="NoSpacing"/>
       </w:pPr>
       <w:r>
-        <w:t>READ_CONVERT_TIME,</w:t>
-      </w:r>
-      <w:r>
-        <w:t xml:space="preserve"> 3</w:t>
+        <w:t>READ_CONVERT_TIME, 3</w:t>
       </w:r>
     </w:p>
     <w:p>
@@ -5128,7 +5225,7 @@
 </file>
 
 <file path=customXml/itemProps1.xml><?xml version="1.0" encoding="utf-8"?>
-<ds:datastoreItem xmlns:ds="http://schemas.openxmlformats.org/officeDocument/2006/customXml" ds:itemID="{F4D24744-5698-46B6-8702-A95291548A32}">
+<ds:datastoreItem xmlns:ds="http://schemas.openxmlformats.org/officeDocument/2006/customXml" ds:itemID="{909D133D-3035-4A85-900A-C0F4E633B7D7}">
   <ds:schemaRefs>
     <ds:schemaRef ds:uri="http://schemas.openxmlformats.org/officeDocument/2006/bibliography"/>
   </ds:schemaRefs>

</xml_diff>

<commit_message>
Correct clock_sync ready message
</commit_message>
<xml_diff>
--- a/FastDAQ Command Reference.docx
+++ b/FastDAQ Command Reference.docx
@@ -4685,7 +4685,21 @@
         <w:rPr>
           <w:rFonts w:ascii="Calibri" w:eastAsia="Calibri" w:hAnsi="Calibri" w:cs="Calibri"/>
         </w:rPr>
-        <w:t>CLOCK_SYNC_OK – Both signals are acceptable for the current mode</w:t>
+        <w:t>CLOCK_SYNC_</w:t>
+      </w:r>
+      <w:r>
+        <w:rPr>
+          <w:rFonts w:ascii="Calibri" w:eastAsia="Calibri" w:hAnsi="Calibri" w:cs="Calibri"/>
+        </w:rPr>
+        <w:t>READY</w:t>
+      </w:r>
+      <w:bookmarkStart w:id="0" w:name="_GoBack"/>
+      <w:bookmarkEnd w:id="0"/>
+      <w:r>
+        <w:rPr>
+          <w:rFonts w:ascii="Calibri" w:eastAsia="Calibri" w:hAnsi="Calibri" w:cs="Calibri"/>
+        </w:rPr>
+        <w:t xml:space="preserve"> – Both signals are acceptable for the current mode</w:t>
       </w:r>
     </w:p>
     <w:p>
@@ -5756,8 +5770,6 @@
         </w:rPr>
         <w:t>:</w:t>
       </w:r>
-      <w:bookmarkStart w:id="0" w:name="_GoBack"/>
-      <w:bookmarkEnd w:id="0"/>
     </w:p>
     <w:p>
       <w:pPr>

</xml_diff>